<commit_message>
good enough for submission
</commit_message>
<xml_diff>
--- a/people/Zhukova_Anna/model_maps/bmc_article/reviews/authors-response-20141121.docx
+++ b/people/Zhukova_Anna/model_maps/bmc_article/reviews/authors-response-20141121.docx
@@ -1509,17 +1509,37 @@
           <w:szCs w:val="22"/>
           <w:lang w:eastAsia="ja-JP"/>
         </w:rPr>
-        <w:t xml:space="preserve">. </w:t>
-      </w:r>
-      <w:r>
-        <w:rPr>
-          <w:rFonts w:ascii="Times" w:hAnsi="Times" w:cs="Menlo Regular"/>
-          <w:color w:val="000000"/>
-          <w:sz w:val="22"/>
-          <w:szCs w:val="22"/>
-          <w:lang w:eastAsia="ja-JP"/>
-        </w:rPr>
-        <w:t xml:space="preserve">The focus of this manuscript is a software tool that builds </w:t>
+        <w:t xml:space="preserve">. We have </w:t>
+      </w:r>
+      <w:r>
+        <w:rPr>
+          <w:rFonts w:ascii="Times" w:hAnsi="Times" w:cs="Menlo Regular"/>
+          <w:color w:val="000000"/>
+          <w:sz w:val="22"/>
+          <w:szCs w:val="22"/>
+          <w:lang w:eastAsia="ja-JP"/>
+        </w:rPr>
+        <w:t>included for reference</w:t>
+      </w:r>
+      <w:r>
+        <w:rPr>
+          <w:rFonts w:ascii="Times" w:hAnsi="Times" w:cs="Menlo Regular"/>
+          <w:color w:val="000000"/>
+          <w:sz w:val="22"/>
+          <w:szCs w:val="22"/>
+          <w:lang w:eastAsia="ja-JP"/>
+        </w:rPr>
+        <w:t xml:space="preserve"> a brief overview of the algorithmic method </w:t>
+      </w:r>
+      <w:r>
+        <w:rPr>
+          <w:rFonts w:ascii="Times" w:hAnsi="Times" w:cs="Menlo Regular"/>
+          <w:color w:val="000000"/>
+          <w:sz w:val="22"/>
+          <w:szCs w:val="22"/>
+          <w:lang w:eastAsia="ja-JP"/>
+        </w:rPr>
+        <w:t>for building the generalization, and explain very briefly that the technical paper (</w:t>
       </w:r>
       <w:proofErr w:type="spellStart"/>
       <w:r>
@@ -1530,7 +1550,7 @@
           <w:szCs w:val="22"/>
           <w:lang w:eastAsia="ja-JP"/>
         </w:rPr>
-        <w:t>zoomable</w:t>
+        <w:t>Zhukova</w:t>
       </w:r>
       <w:proofErr w:type="spellEnd"/>
       <w:r>
@@ -1541,143 +1561,6 @@
           <w:szCs w:val="22"/>
           <w:lang w:eastAsia="ja-JP"/>
         </w:rPr>
-        <w:t xml:space="preserve"> interfaces for exploring metabolic networks. It uses, and calls as a subroutine, an algorithmic method </w:t>
-      </w:r>
-      <w:r>
-        <w:rPr>
-          <w:rFonts w:ascii="Times" w:hAnsi="Times" w:cs="Menlo Regular"/>
-          <w:color w:val="000000"/>
-          <w:sz w:val="22"/>
-          <w:szCs w:val="22"/>
-          <w:lang w:eastAsia="ja-JP"/>
-        </w:rPr>
-        <w:t>def</w:t>
-      </w:r>
-      <w:r>
-        <w:rPr>
-          <w:rFonts w:ascii="Times" w:hAnsi="Times" w:cs="Menlo Regular"/>
-          <w:color w:val="000000"/>
-          <w:sz w:val="22"/>
-          <w:szCs w:val="22"/>
-          <w:lang w:eastAsia="ja-JP"/>
-        </w:rPr>
-        <w:t>ined in (</w:t>
-      </w:r>
-      <w:proofErr w:type="spellStart"/>
-      <w:r>
-        <w:rPr>
-          <w:rFonts w:ascii="Times" w:hAnsi="Times" w:cs="Menlo Regular"/>
-          <w:color w:val="000000"/>
-          <w:sz w:val="22"/>
-          <w:szCs w:val="22"/>
-          <w:lang w:eastAsia="ja-JP"/>
-        </w:rPr>
-        <w:t>Zhukova</w:t>
-      </w:r>
-      <w:proofErr w:type="spellEnd"/>
-      <w:r>
-        <w:rPr>
-          <w:rFonts w:ascii="Times" w:hAnsi="Times" w:cs="Menlo Regular"/>
-          <w:color w:val="000000"/>
-          <w:sz w:val="22"/>
-          <w:szCs w:val="22"/>
-          <w:lang w:eastAsia="ja-JP"/>
-        </w:rPr>
-        <w:t xml:space="preserve">, Sherman 2014), but further adds processing of SMBL files, adaptive layout of layers depending on </w:t>
-      </w:r>
-      <w:r>
-        <w:rPr>
-          <w:rFonts w:ascii="Times" w:hAnsi="Times" w:cs="Menlo Regular"/>
-          <w:color w:val="000000"/>
-          <w:sz w:val="22"/>
-          <w:szCs w:val="22"/>
-          <w:lang w:eastAsia="ja-JP"/>
-        </w:rPr>
-        <w:lastRenderedPageBreak/>
-        <w:t xml:space="preserve">their zoom level, construction of a ZUI, and services for embedding and sharing </w:t>
-      </w:r>
-      <w:proofErr w:type="spellStart"/>
-      <w:r>
-        <w:rPr>
-          <w:rFonts w:ascii="Times" w:hAnsi="Times" w:cs="Menlo Regular"/>
-          <w:color w:val="000000"/>
-          <w:sz w:val="22"/>
-          <w:szCs w:val="22"/>
-          <w:lang w:eastAsia="ja-JP"/>
-        </w:rPr>
-        <w:t>zoomable</w:t>
-      </w:r>
-      <w:proofErr w:type="spellEnd"/>
-      <w:r>
-        <w:rPr>
-          <w:rFonts w:ascii="Times" w:hAnsi="Times" w:cs="Menlo Regular"/>
-          <w:color w:val="000000"/>
-          <w:sz w:val="22"/>
-          <w:szCs w:val="22"/>
-          <w:lang w:eastAsia="ja-JP"/>
-        </w:rPr>
-        <w:t xml:space="preserve"> maps. </w:t>
-      </w:r>
-      <w:r>
-        <w:rPr>
-          <w:rFonts w:ascii="Times" w:hAnsi="Times" w:cs="Menlo Regular"/>
-          <w:color w:val="000000"/>
-          <w:sz w:val="22"/>
-          <w:szCs w:val="22"/>
-          <w:lang w:eastAsia="ja-JP"/>
-        </w:rPr>
-        <w:t xml:space="preserve">We have </w:t>
-      </w:r>
-      <w:r>
-        <w:rPr>
-          <w:rFonts w:ascii="Times" w:hAnsi="Times" w:cs="Menlo Regular"/>
-          <w:color w:val="000000"/>
-          <w:sz w:val="22"/>
-          <w:szCs w:val="22"/>
-          <w:lang w:eastAsia="ja-JP"/>
-        </w:rPr>
-        <w:t>included for reference</w:t>
-      </w:r>
-      <w:r>
-        <w:rPr>
-          <w:rFonts w:ascii="Times" w:hAnsi="Times" w:cs="Menlo Regular"/>
-          <w:color w:val="000000"/>
-          <w:sz w:val="22"/>
-          <w:szCs w:val="22"/>
-          <w:lang w:eastAsia="ja-JP"/>
-        </w:rPr>
-        <w:t xml:space="preserve"> a brief overview of the algorithmic method </w:t>
-      </w:r>
-      <w:r>
-        <w:rPr>
-          <w:rFonts w:ascii="Times" w:hAnsi="Times" w:cs="Menlo Regular"/>
-          <w:color w:val="000000"/>
-          <w:sz w:val="22"/>
-          <w:szCs w:val="22"/>
-          <w:lang w:eastAsia="ja-JP"/>
-        </w:rPr>
-        <w:t>for building the generalization, and explain very briefly that the technical paper (</w:t>
-      </w:r>
-      <w:proofErr w:type="spellStart"/>
-      <w:r>
-        <w:rPr>
-          <w:rFonts w:ascii="Times" w:hAnsi="Times" w:cs="Menlo Regular"/>
-          <w:color w:val="000000"/>
-          <w:sz w:val="22"/>
-          <w:szCs w:val="22"/>
-          <w:lang w:eastAsia="ja-JP"/>
-        </w:rPr>
-        <w:t>Zhukova</w:t>
-      </w:r>
-      <w:proofErr w:type="spellEnd"/>
-      <w:r>
-        <w:rPr>
-          <w:rFonts w:ascii="Times" w:hAnsi="Times" w:cs="Menlo Regular"/>
-          <w:color w:val="000000"/>
-          <w:sz w:val="22"/>
-          <w:szCs w:val="22"/>
-          <w:lang w:eastAsia="ja-JP"/>
-        </w:rPr>
         <w:t>, Sherman 2014) addresses</w:t>
       </w:r>
       <w:r>
@@ -1708,231 +1591,7 @@
           <w:szCs w:val="22"/>
           <w:lang w:eastAsia="ja-JP"/>
         </w:rPr>
-        <w:t xml:space="preserve">, the relations of </w:t>
-      </w:r>
-      <w:proofErr w:type="spellStart"/>
-      <w:r>
-        <w:rPr>
-          <w:rFonts w:ascii="Times" w:hAnsi="Times" w:cs="Menlo Regular"/>
-          <w:color w:val="000000"/>
-          <w:sz w:val="22"/>
-          <w:szCs w:val="22"/>
-          <w:lang w:eastAsia="ja-JP"/>
-        </w:rPr>
-        <w:t>subnetworks</w:t>
-      </w:r>
-      <w:proofErr w:type="spellEnd"/>
-      <w:r>
-        <w:rPr>
-          <w:rFonts w:ascii="Times" w:hAnsi="Times" w:cs="Menlo Regular"/>
-          <w:color w:val="000000"/>
-          <w:sz w:val="22"/>
-          <w:szCs w:val="22"/>
-          <w:lang w:eastAsia="ja-JP"/>
-        </w:rPr>
-        <w:t xml:space="preserve"> to networks</w:t>
-      </w:r>
-      <w:r>
-        <w:rPr>
-          <w:rFonts w:ascii="Times" w:hAnsi="Times" w:cs="Menlo Regular"/>
-          <w:color w:val="000000"/>
-          <w:sz w:val="22"/>
-          <w:szCs w:val="22"/>
-          <w:lang w:eastAsia="ja-JP"/>
-        </w:rPr>
-        <w:t>, the question of whether generalization can disconnect a network, and the role of transport reactions in the generalized model.</w:t>
-      </w:r>
-    </w:p>
-    <w:p>
-      <w:pPr>
-        <w:widowControl w:val="0"/>
-        <w:tabs>
-          <w:tab w:val="left" w:pos="529"/>
-        </w:tabs>
-        <w:autoSpaceDE w:val="0"/>
-        <w:autoSpaceDN w:val="0"/>
-        <w:adjustRightInd w:val="0"/>
-        <w:rPr>
-          <w:rFonts w:ascii="Times" w:hAnsi="Times" w:cs="Menlo Regular"/>
-          <w:color w:val="000000"/>
-          <w:sz w:val="22"/>
-          <w:szCs w:val="22"/>
-          <w:lang w:eastAsia="ja-JP"/>
-        </w:rPr>
-      </w:pPr>
-    </w:p>
-    <w:p>
-      <w:pPr>
-        <w:widowControl w:val="0"/>
-        <w:tabs>
-          <w:tab w:val="left" w:pos="529"/>
-        </w:tabs>
-        <w:autoSpaceDE w:val="0"/>
-        <w:autoSpaceDN w:val="0"/>
-        <w:adjustRightInd w:val="0"/>
-        <w:rPr>
-          <w:rFonts w:ascii="Times" w:hAnsi="Times" w:cs="Menlo Regular"/>
-          <w:color w:val="000000"/>
-          <w:sz w:val="22"/>
-          <w:szCs w:val="22"/>
-          <w:lang w:eastAsia="ja-JP"/>
-        </w:rPr>
-      </w:pPr>
-      <w:r>
-        <w:rPr>
-          <w:rFonts w:ascii="Times" w:hAnsi="Times" w:cs="Menlo Regular"/>
-          <w:color w:val="000000"/>
-          <w:sz w:val="22"/>
-          <w:szCs w:val="22"/>
-          <w:lang w:eastAsia="ja-JP"/>
-        </w:rPr>
-        <w:t>R9. We have improved and reordered the figures, following reviewer recommendations.</w:t>
-      </w:r>
-    </w:p>
-    <w:p>
-      <w:pPr>
-        <w:widowControl w:val="0"/>
-        <w:tabs>
-          <w:tab w:val="left" w:pos="529"/>
-        </w:tabs>
-        <w:autoSpaceDE w:val="0"/>
-        <w:autoSpaceDN w:val="0"/>
-        <w:adjustRightInd w:val="0"/>
-        <w:rPr>
-          <w:rFonts w:ascii="Times" w:hAnsi="Times" w:cs="Menlo Regular"/>
-          <w:color w:val="000000"/>
-          <w:sz w:val="22"/>
-          <w:szCs w:val="22"/>
-          <w:lang w:eastAsia="ja-JP"/>
-        </w:rPr>
-      </w:pPr>
-    </w:p>
-    <w:p>
-      <w:pPr>
-        <w:widowControl w:val="0"/>
-        <w:tabs>
-          <w:tab w:val="left" w:pos="529"/>
-        </w:tabs>
-        <w:autoSpaceDE w:val="0"/>
-        <w:autoSpaceDN w:val="0"/>
-        <w:adjustRightInd w:val="0"/>
-        <w:rPr>
-          <w:rFonts w:ascii="Times" w:hAnsi="Times" w:cs="Menlo Regular"/>
-          <w:color w:val="000000"/>
-          <w:sz w:val="22"/>
-          <w:szCs w:val="22"/>
-          <w:lang w:eastAsia="ja-JP"/>
-        </w:rPr>
-      </w:pPr>
-      <w:r>
-        <w:rPr>
-          <w:rFonts w:ascii="Times" w:hAnsi="Times" w:cs="Menlo Regular"/>
-          <w:color w:val="000000"/>
-          <w:sz w:val="22"/>
-          <w:szCs w:val="22"/>
-          <w:lang w:eastAsia="ja-JP"/>
-        </w:rPr>
-        <w:t>R10. We have fixed the references, added many suggested references, and repaired the typographic errors noted by the reviewers.</w:t>
-      </w:r>
-    </w:p>
-    <w:p>
-      <w:pPr>
-        <w:widowControl w:val="0"/>
-        <w:tabs>
-          <w:tab w:val="left" w:pos="529"/>
-        </w:tabs>
-        <w:autoSpaceDE w:val="0"/>
-        <w:autoSpaceDN w:val="0"/>
-        <w:adjustRightInd w:val="0"/>
-        <w:rPr>
-          <w:rFonts w:ascii="Times" w:hAnsi="Times" w:cs="Menlo Regular"/>
-          <w:color w:val="000000"/>
-          <w:sz w:val="22"/>
-          <w:szCs w:val="22"/>
-          <w:lang w:eastAsia="ja-JP"/>
-        </w:rPr>
-      </w:pPr>
-    </w:p>
-    <w:p>
-      <w:pPr>
-        <w:widowControl w:val="0"/>
-        <w:tabs>
-          <w:tab w:val="left" w:pos="529"/>
-        </w:tabs>
-        <w:autoSpaceDE w:val="0"/>
-        <w:autoSpaceDN w:val="0"/>
-        <w:adjustRightInd w:val="0"/>
-        <w:rPr>
-          <w:rFonts w:ascii="Times" w:hAnsi="Times" w:cs="Menlo Regular"/>
-          <w:color w:val="000000"/>
-          <w:sz w:val="22"/>
-          <w:szCs w:val="22"/>
-          <w:lang w:eastAsia="ja-JP"/>
-        </w:rPr>
-      </w:pPr>
-      <w:r>
-        <w:rPr>
-          <w:rFonts w:ascii="Times" w:hAnsi="Times" w:cs="Menlo Regular"/>
-          <w:color w:val="000000"/>
-          <w:sz w:val="22"/>
-          <w:szCs w:val="22"/>
-          <w:lang w:eastAsia="ja-JP"/>
-        </w:rPr>
-        <w:t xml:space="preserve">R11. We have improved the examples on the </w:t>
-      </w:r>
-      <w:proofErr w:type="spellStart"/>
-      <w:r>
-        <w:rPr>
-          <w:rFonts w:ascii="Times" w:hAnsi="Times" w:cs="Menlo Regular"/>
-          <w:color w:val="000000"/>
-          <w:sz w:val="22"/>
-          <w:szCs w:val="22"/>
-          <w:lang w:eastAsia="ja-JP"/>
-        </w:rPr>
-        <w:t>Mimoza</w:t>
-      </w:r>
-      <w:proofErr w:type="spellEnd"/>
-      <w:r>
-        <w:rPr>
-          <w:rFonts w:ascii="Times" w:hAnsi="Times" w:cs="Menlo Regular"/>
-          <w:color w:val="000000"/>
-          <w:sz w:val="22"/>
-          <w:szCs w:val="22"/>
-          <w:lang w:eastAsia="ja-JP"/>
-        </w:rPr>
-        <w:t xml:space="preserve"> web page.</w:t>
-      </w:r>
-      <w:r>
-        <w:rPr>
-          <w:rFonts w:ascii="Times" w:hAnsi="Times" w:cs="Menlo Regular"/>
-          <w:color w:val="000000"/>
-          <w:sz w:val="22"/>
-          <w:szCs w:val="22"/>
-          <w:lang w:eastAsia="ja-JP"/>
-        </w:rPr>
-        <w:t xml:space="preserve"> The explanatory film on the web page is currently being redesigned by the </w:t>
-      </w:r>
-      <w:proofErr w:type="spellStart"/>
-      <w:r>
-        <w:rPr>
-          <w:rFonts w:ascii="Times" w:hAnsi="Times" w:cs="Menlo Regular"/>
-          <w:color w:val="000000"/>
-          <w:sz w:val="22"/>
-          <w:szCs w:val="22"/>
-          <w:lang w:eastAsia="ja-JP"/>
-        </w:rPr>
-        <w:t>Inria’s</w:t>
-      </w:r>
-      <w:proofErr w:type="spellEnd"/>
-      <w:r>
-        <w:rPr>
-          <w:rFonts w:ascii="Times" w:hAnsi="Times" w:cs="Menlo Regular"/>
-          <w:color w:val="000000"/>
-          <w:sz w:val="22"/>
-          <w:szCs w:val="22"/>
-          <w:lang w:eastAsia="ja-JP"/>
-        </w:rPr>
-        <w:t xml:space="preserve"> external communications department and will be on-line in the next few</w:t>
+        <w:t xml:space="preserve">, the </w:t>
       </w:r>
       <w:bookmarkStart w:id="0" w:name="_GoBack"/>
       <w:bookmarkEnd w:id="0"/>
@@ -1944,7 +1603,377 @@
           <w:szCs w:val="22"/>
           <w:lang w:eastAsia="ja-JP"/>
         </w:rPr>
-        <w:t xml:space="preserve"> weeks.</w:t>
+        <w:t xml:space="preserve">relations of </w:t>
+      </w:r>
+      <w:proofErr w:type="spellStart"/>
+      <w:r>
+        <w:rPr>
+          <w:rFonts w:ascii="Times" w:hAnsi="Times" w:cs="Menlo Regular"/>
+          <w:color w:val="000000"/>
+          <w:sz w:val="22"/>
+          <w:szCs w:val="22"/>
+          <w:lang w:eastAsia="ja-JP"/>
+        </w:rPr>
+        <w:t>subnetworks</w:t>
+      </w:r>
+      <w:proofErr w:type="spellEnd"/>
+      <w:r>
+        <w:rPr>
+          <w:rFonts w:ascii="Times" w:hAnsi="Times" w:cs="Menlo Regular"/>
+          <w:color w:val="000000"/>
+          <w:sz w:val="22"/>
+          <w:szCs w:val="22"/>
+          <w:lang w:eastAsia="ja-JP"/>
+        </w:rPr>
+        <w:t xml:space="preserve"> to networks</w:t>
+      </w:r>
+      <w:r>
+        <w:rPr>
+          <w:rFonts w:ascii="Times" w:hAnsi="Times" w:cs="Menlo Regular"/>
+          <w:color w:val="000000"/>
+          <w:sz w:val="22"/>
+          <w:szCs w:val="22"/>
+          <w:lang w:eastAsia="ja-JP"/>
+        </w:rPr>
+        <w:t xml:space="preserve">, the question of </w:t>
+      </w:r>
+      <w:r>
+        <w:rPr>
+          <w:rFonts w:ascii="Times" w:hAnsi="Times" w:cs="Menlo Regular"/>
+          <w:color w:val="000000"/>
+          <w:sz w:val="22"/>
+          <w:szCs w:val="22"/>
+          <w:lang w:eastAsia="ja-JP"/>
+        </w:rPr>
+        <w:lastRenderedPageBreak/>
+        <w:t>whether generalization can disconnect a network, and the role of transport reactions in the generalized model.</w:t>
+      </w:r>
+      <w:r>
+        <w:rPr>
+          <w:rFonts w:ascii="Times" w:hAnsi="Times" w:cs="Menlo Regular"/>
+          <w:color w:val="000000"/>
+          <w:sz w:val="22"/>
+          <w:szCs w:val="22"/>
+          <w:lang w:eastAsia="ja-JP"/>
+        </w:rPr>
+        <w:t xml:space="preserve"> </w:t>
+      </w:r>
+      <w:r>
+        <w:rPr>
+          <w:rFonts w:ascii="Times" w:hAnsi="Times" w:cs="Menlo Regular"/>
+          <w:color w:val="000000"/>
+          <w:sz w:val="22"/>
+          <w:szCs w:val="22"/>
+          <w:lang w:eastAsia="ja-JP"/>
+        </w:rPr>
+        <w:t>The focus of this manuscript is a software tool that builds zoom</w:t>
+      </w:r>
+      <w:r>
+        <w:rPr>
+          <w:rFonts w:ascii="Times" w:hAnsi="Times" w:cs="Menlo Regular"/>
+          <w:color w:val="000000"/>
+          <w:sz w:val="22"/>
+          <w:szCs w:val="22"/>
+          <w:lang w:eastAsia="ja-JP"/>
+        </w:rPr>
+        <w:t>ing</w:t>
+      </w:r>
+      <w:r>
+        <w:rPr>
+          <w:rFonts w:ascii="Times" w:hAnsi="Times" w:cs="Menlo Regular"/>
+          <w:color w:val="000000"/>
+          <w:sz w:val="22"/>
+          <w:szCs w:val="22"/>
+          <w:lang w:eastAsia="ja-JP"/>
+        </w:rPr>
+        <w:t xml:space="preserve"> interfaces for exploring metabolic networks. It uses, and calls as a subroutine, an algorithmic method </w:t>
+      </w:r>
+      <w:r>
+        <w:rPr>
+          <w:rFonts w:ascii="Times" w:hAnsi="Times" w:cs="Menlo Regular"/>
+          <w:color w:val="000000"/>
+          <w:sz w:val="22"/>
+          <w:szCs w:val="22"/>
+          <w:lang w:eastAsia="ja-JP"/>
+        </w:rPr>
+        <w:t>def</w:t>
+      </w:r>
+      <w:r>
+        <w:rPr>
+          <w:rFonts w:ascii="Times" w:hAnsi="Times" w:cs="Menlo Regular"/>
+          <w:color w:val="000000"/>
+          <w:sz w:val="22"/>
+          <w:szCs w:val="22"/>
+          <w:lang w:eastAsia="ja-JP"/>
+        </w:rPr>
+        <w:t>ined in (</w:t>
+      </w:r>
+      <w:proofErr w:type="spellStart"/>
+      <w:r>
+        <w:rPr>
+          <w:rFonts w:ascii="Times" w:hAnsi="Times" w:cs="Menlo Regular"/>
+          <w:color w:val="000000"/>
+          <w:sz w:val="22"/>
+          <w:szCs w:val="22"/>
+          <w:lang w:eastAsia="ja-JP"/>
+        </w:rPr>
+        <w:t>Zhukova</w:t>
+      </w:r>
+      <w:proofErr w:type="spellEnd"/>
+      <w:r>
+        <w:rPr>
+          <w:rFonts w:ascii="Times" w:hAnsi="Times" w:cs="Menlo Regular"/>
+          <w:color w:val="000000"/>
+          <w:sz w:val="22"/>
+          <w:szCs w:val="22"/>
+          <w:lang w:eastAsia="ja-JP"/>
+        </w:rPr>
+        <w:t>, Sherman 2014), but further adds processing of SMBL files, adaptive layout of layers depending on their zoom level, construction of a ZUI, and services fo</w:t>
+      </w:r>
+      <w:r>
+        <w:rPr>
+          <w:rFonts w:ascii="Times" w:hAnsi="Times" w:cs="Menlo Regular"/>
+          <w:color w:val="000000"/>
+          <w:sz w:val="22"/>
+          <w:szCs w:val="22"/>
+          <w:lang w:eastAsia="ja-JP"/>
+        </w:rPr>
+        <w:t>r embedding and sharing zooming</w:t>
+      </w:r>
+      <w:r>
+        <w:rPr>
+          <w:rFonts w:ascii="Times" w:hAnsi="Times" w:cs="Menlo Regular"/>
+          <w:color w:val="000000"/>
+          <w:sz w:val="22"/>
+          <w:szCs w:val="22"/>
+          <w:lang w:eastAsia="ja-JP"/>
+        </w:rPr>
+        <w:t xml:space="preserve"> maps.</w:t>
+      </w:r>
+      <w:r>
+        <w:rPr>
+          <w:rFonts w:ascii="Times" w:hAnsi="Times" w:cs="Menlo Regular"/>
+          <w:color w:val="000000"/>
+          <w:sz w:val="22"/>
+          <w:szCs w:val="22"/>
+          <w:lang w:eastAsia="ja-JP"/>
+        </w:rPr>
+        <w:br/>
+        <w:t xml:space="preserve">Supplementary Table 2 also shows statistical results of running the model generalization algorithm on a collection of 1286 SMBL models from the </w:t>
+      </w:r>
+      <w:proofErr w:type="spellStart"/>
+      <w:r>
+        <w:rPr>
+          <w:rFonts w:ascii="Times" w:hAnsi="Times" w:cs="Menlo Regular"/>
+          <w:color w:val="000000"/>
+          <w:sz w:val="22"/>
+          <w:szCs w:val="22"/>
+          <w:lang w:eastAsia="ja-JP"/>
+        </w:rPr>
+        <w:t>BioModels</w:t>
+      </w:r>
+      <w:proofErr w:type="spellEnd"/>
+      <w:r>
+        <w:rPr>
+          <w:rFonts w:ascii="Times" w:hAnsi="Times" w:cs="Menlo Regular"/>
+          <w:color w:val="000000"/>
+          <w:sz w:val="22"/>
+          <w:szCs w:val="22"/>
+          <w:lang w:eastAsia="ja-JP"/>
+        </w:rPr>
+        <w:t xml:space="preserve"> database.</w:t>
+      </w:r>
+    </w:p>
+    <w:p>
+      <w:pPr>
+        <w:widowControl w:val="0"/>
+        <w:tabs>
+          <w:tab w:val="left" w:pos="529"/>
+        </w:tabs>
+        <w:autoSpaceDE w:val="0"/>
+        <w:autoSpaceDN w:val="0"/>
+        <w:adjustRightInd w:val="0"/>
+        <w:rPr>
+          <w:rFonts w:ascii="Times" w:hAnsi="Times" w:cs="Menlo Regular"/>
+          <w:color w:val="000000"/>
+          <w:sz w:val="22"/>
+          <w:szCs w:val="22"/>
+          <w:lang w:eastAsia="ja-JP"/>
+        </w:rPr>
+      </w:pPr>
+    </w:p>
+    <w:p>
+      <w:pPr>
+        <w:widowControl w:val="0"/>
+        <w:tabs>
+          <w:tab w:val="left" w:pos="529"/>
+        </w:tabs>
+        <w:autoSpaceDE w:val="0"/>
+        <w:autoSpaceDN w:val="0"/>
+        <w:adjustRightInd w:val="0"/>
+        <w:rPr>
+          <w:rFonts w:ascii="Times" w:hAnsi="Times" w:cs="Menlo Regular"/>
+          <w:color w:val="000000"/>
+          <w:sz w:val="22"/>
+          <w:szCs w:val="22"/>
+          <w:lang w:eastAsia="ja-JP"/>
+        </w:rPr>
+      </w:pPr>
+      <w:r>
+        <w:rPr>
+          <w:rFonts w:ascii="Times" w:hAnsi="Times" w:cs="Menlo Regular"/>
+          <w:color w:val="000000"/>
+          <w:sz w:val="22"/>
+          <w:szCs w:val="22"/>
+          <w:lang w:eastAsia="ja-JP"/>
+        </w:rPr>
+        <w:t>R9. We have improved and reordered the figures, following reviewer recommendations.</w:t>
+      </w:r>
+    </w:p>
+    <w:p>
+      <w:pPr>
+        <w:widowControl w:val="0"/>
+        <w:tabs>
+          <w:tab w:val="left" w:pos="529"/>
+        </w:tabs>
+        <w:autoSpaceDE w:val="0"/>
+        <w:autoSpaceDN w:val="0"/>
+        <w:adjustRightInd w:val="0"/>
+        <w:rPr>
+          <w:rFonts w:ascii="Times" w:hAnsi="Times" w:cs="Menlo Regular"/>
+          <w:color w:val="000000"/>
+          <w:sz w:val="22"/>
+          <w:szCs w:val="22"/>
+          <w:lang w:eastAsia="ja-JP"/>
+        </w:rPr>
+      </w:pPr>
+    </w:p>
+    <w:p>
+      <w:pPr>
+        <w:widowControl w:val="0"/>
+        <w:tabs>
+          <w:tab w:val="left" w:pos="529"/>
+        </w:tabs>
+        <w:autoSpaceDE w:val="0"/>
+        <w:autoSpaceDN w:val="0"/>
+        <w:adjustRightInd w:val="0"/>
+        <w:rPr>
+          <w:rFonts w:ascii="Times" w:hAnsi="Times" w:cs="Menlo Regular"/>
+          <w:color w:val="000000"/>
+          <w:sz w:val="22"/>
+          <w:szCs w:val="22"/>
+          <w:lang w:eastAsia="ja-JP"/>
+        </w:rPr>
+      </w:pPr>
+      <w:r>
+        <w:rPr>
+          <w:rFonts w:ascii="Times" w:hAnsi="Times" w:cs="Menlo Regular"/>
+          <w:color w:val="000000"/>
+          <w:sz w:val="22"/>
+          <w:szCs w:val="22"/>
+          <w:lang w:eastAsia="ja-JP"/>
+        </w:rPr>
+        <w:t>R10. We have fixed the references, added many suggested references, and repaired the typographic errors noted by the reviewers.</w:t>
+      </w:r>
+    </w:p>
+    <w:p>
+      <w:pPr>
+        <w:widowControl w:val="0"/>
+        <w:tabs>
+          <w:tab w:val="left" w:pos="529"/>
+        </w:tabs>
+        <w:autoSpaceDE w:val="0"/>
+        <w:autoSpaceDN w:val="0"/>
+        <w:adjustRightInd w:val="0"/>
+        <w:rPr>
+          <w:rFonts w:ascii="Times" w:hAnsi="Times" w:cs="Menlo Regular"/>
+          <w:color w:val="000000"/>
+          <w:sz w:val="22"/>
+          <w:szCs w:val="22"/>
+          <w:lang w:eastAsia="ja-JP"/>
+        </w:rPr>
+      </w:pPr>
+    </w:p>
+    <w:p>
+      <w:pPr>
+        <w:widowControl w:val="0"/>
+        <w:tabs>
+          <w:tab w:val="left" w:pos="529"/>
+        </w:tabs>
+        <w:autoSpaceDE w:val="0"/>
+        <w:autoSpaceDN w:val="0"/>
+        <w:adjustRightInd w:val="0"/>
+        <w:rPr>
+          <w:rFonts w:ascii="Times" w:hAnsi="Times" w:cs="Menlo Regular"/>
+          <w:color w:val="000000"/>
+          <w:sz w:val="22"/>
+          <w:szCs w:val="22"/>
+          <w:lang w:eastAsia="ja-JP"/>
+        </w:rPr>
+      </w:pPr>
+      <w:r>
+        <w:rPr>
+          <w:rFonts w:ascii="Times" w:hAnsi="Times" w:cs="Menlo Regular"/>
+          <w:color w:val="000000"/>
+          <w:sz w:val="22"/>
+          <w:szCs w:val="22"/>
+          <w:lang w:eastAsia="ja-JP"/>
+        </w:rPr>
+        <w:t xml:space="preserve">R11. We have improved the examples on the </w:t>
+      </w:r>
+      <w:proofErr w:type="spellStart"/>
+      <w:r>
+        <w:rPr>
+          <w:rFonts w:ascii="Times" w:hAnsi="Times" w:cs="Menlo Regular"/>
+          <w:color w:val="000000"/>
+          <w:sz w:val="22"/>
+          <w:szCs w:val="22"/>
+          <w:lang w:eastAsia="ja-JP"/>
+        </w:rPr>
+        <w:t>Mimoza</w:t>
+      </w:r>
+      <w:proofErr w:type="spellEnd"/>
+      <w:r>
+        <w:rPr>
+          <w:rFonts w:ascii="Times" w:hAnsi="Times" w:cs="Menlo Regular"/>
+          <w:color w:val="000000"/>
+          <w:sz w:val="22"/>
+          <w:szCs w:val="22"/>
+          <w:lang w:eastAsia="ja-JP"/>
+        </w:rPr>
+        <w:t xml:space="preserve"> web page.</w:t>
+      </w:r>
+      <w:r>
+        <w:rPr>
+          <w:rFonts w:ascii="Times" w:hAnsi="Times" w:cs="Menlo Regular"/>
+          <w:color w:val="000000"/>
+          <w:sz w:val="22"/>
+          <w:szCs w:val="22"/>
+          <w:lang w:eastAsia="ja-JP"/>
+        </w:rPr>
+        <w:t xml:space="preserve"> The explanatory film on the web page is currently being redesigned by the </w:t>
+      </w:r>
+      <w:proofErr w:type="spellStart"/>
+      <w:r>
+        <w:rPr>
+          <w:rFonts w:ascii="Times" w:hAnsi="Times" w:cs="Menlo Regular"/>
+          <w:color w:val="000000"/>
+          <w:sz w:val="22"/>
+          <w:szCs w:val="22"/>
+          <w:lang w:eastAsia="ja-JP"/>
+        </w:rPr>
+        <w:t>Inria’s</w:t>
+      </w:r>
+      <w:proofErr w:type="spellEnd"/>
+      <w:r>
+        <w:rPr>
+          <w:rFonts w:ascii="Times" w:hAnsi="Times" w:cs="Menlo Regular"/>
+          <w:color w:val="000000"/>
+          <w:sz w:val="22"/>
+          <w:szCs w:val="22"/>
+          <w:lang w:eastAsia="ja-JP"/>
+        </w:rPr>
+        <w:t xml:space="preserve"> external communications department and will be on-line in the next few weeks.</w:t>
       </w:r>
     </w:p>
     <w:p>
@@ -4474,7 +4503,6 @@
       <w:pgMar w:top="1417" w:right="1417" w:bottom="1417" w:left="1417" w:header="720" w:footer="720" w:gutter="0"/>
       <w:cols w:space="720"/>
       <w:noEndnote/>
-      <w:printerSettings r:id="rId5"/>
     </w:sectPr>
   </w:body>
 </w:document>

</xml_diff>